<commit_message>
link to md text
</commit_message>
<xml_diff>
--- a/docs/book.docx
+++ b/docs/book.docx
@@ -182,7 +182,7 @@
         <w:pStyle w:val="FirstParagraph"/>
       </w:pPr>
       <w:r>
-        <w:t xml:space="preserve">Download the word version of your book at</w:t>
+        <w:t xml:space="preserve">Download the Word version of your book at</w:t>
       </w:r>
       <w:r>
         <w:t xml:space="preserve"> </w:t>
@@ -196,7 +196,7 @@
         </w:r>
       </w:hyperlink>
       <w:r>
-        <w:t xml:space="preserve">, add content to it, and send it to me. I will upload your edits. Or, you can edit it yourself at</w:t>
+        <w:t xml:space="preserve">, add content (writing, pictures, whatever), and send it to me. I will upload your edits. Or, you can edit it yourself at</w:t>
       </w:r>
       <w:r>
         <w:t xml:space="preserve"> </w:t>
@@ -206,7 +206,7 @@
           <w:rPr>
             <w:rStyle w:val="Hyperlink"/>
           </w:rPr>
-          <w:t xml:space="preserve">https://github.com/judgelord/book/body.md</w:t>
+          <w:t xml:space="preserve">https://github.com/judgelord/book/blob/main/body.md</w:t>
         </w:r>
       </w:hyperlink>
     </w:p>

</xml_diff>